<commit_message>
Added cheat sheets and updated discussion 2
</commit_message>
<xml_diff>
--- a/Week_2/Discussion/Week 2 Discussion.docx
+++ b/Week_2/Discussion/Week 2 Discussion.docx
@@ -51,15 +51,166 @@
           <w:sz w:val="24"/>
           <w:szCs w:val="24"/>
         </w:rPr>
-        <w:t>What do we mean when we say we ‘vectorize’ an operation in R? How do you think you can apply vectorized operations in your R code?</w:t>
-      </w:r>
-      <w:r>
-        <w:rPr>
-          <w:sz w:val="24"/>
-          <w:szCs w:val="24"/>
-        </w:rPr>
-        <w:t xml:space="preserve"> Your response should be one paragraph and you need to respond to three other student’s posts. </w:t>
-      </w:r>
+        <w:t xml:space="preserve">What do we mean when we ‘vectorize’ an operation in R? How </w:t>
+      </w:r>
+      <w:r>
+        <w:rPr>
+          <w:sz w:val="24"/>
+          <w:szCs w:val="24"/>
+        </w:rPr>
+        <w:t>can you</w:t>
+      </w:r>
+      <w:r>
+        <w:rPr>
+          <w:sz w:val="24"/>
+          <w:szCs w:val="24"/>
+        </w:rPr>
+        <w:t xml:space="preserve"> apply vectorized operations in your R code?</w:t>
+      </w:r>
+      <w:r>
+        <w:rPr>
+          <w:sz w:val="24"/>
+          <w:szCs w:val="24"/>
+        </w:rPr>
+        <w:t xml:space="preserve"> Your response should be one paragraph</w:t>
+      </w:r>
+      <w:r>
+        <w:rPr>
+          <w:sz w:val="24"/>
+          <w:szCs w:val="24"/>
+        </w:rPr>
+        <w:t>,</w:t>
+      </w:r>
+      <w:r>
+        <w:rPr>
+          <w:sz w:val="24"/>
+          <w:szCs w:val="24"/>
+        </w:rPr>
+        <w:t xml:space="preserve"> and you </w:t>
+      </w:r>
+      <w:r>
+        <w:rPr>
+          <w:sz w:val="24"/>
+          <w:szCs w:val="24"/>
+        </w:rPr>
+        <w:t>must</w:t>
+      </w:r>
+      <w:r>
+        <w:rPr>
+          <w:sz w:val="24"/>
+          <w:szCs w:val="24"/>
+        </w:rPr>
+        <w:t xml:space="preserve"> respond to three other </w:t>
+      </w:r>
+      <w:r>
+        <w:rPr>
+          <w:sz w:val="24"/>
+          <w:szCs w:val="24"/>
+        </w:rPr>
+        <w:t>students’</w:t>
+      </w:r>
+      <w:r>
+        <w:rPr>
+          <w:sz w:val="24"/>
+          <w:szCs w:val="24"/>
+        </w:rPr>
+        <w:t xml:space="preserve"> posts. </w:t>
+      </w:r>
+    </w:p>
+    <w:p>
+      <w:pPr>
+        <w:rPr>
+          <w:sz w:val="24"/>
+          <w:szCs w:val="24"/>
+        </w:rPr>
+      </w:pPr>
+    </w:p>
+    <w:p>
+      <w:pPr>
+        <w:rPr>
+          <w:rFonts w:cstheme="minorHAnsi"/>
+          <w:sz w:val="24"/>
+          <w:szCs w:val="24"/>
+        </w:rPr>
+      </w:pPr>
+      <w:r>
+        <w:rPr>
+          <w:rFonts w:cstheme="minorHAnsi"/>
+          <w:sz w:val="24"/>
+          <w:szCs w:val="24"/>
+        </w:rPr>
+        <w:t xml:space="preserve">A vectorized operation in R refers to an operation that applies to an entire vector as a single entity instead of having to act on each element individually. Most functions in R are vectorized, including arithmetic, comparison, and logical operators. One example of a vectorized function in use is the multiplication of a vector. For example, if you wanted to know what 1 through 10 times 2 was, you could create a vector containing 1 through 10. You could </w:t>
+      </w:r>
+      <w:r>
+        <w:rPr>
+          <w:rFonts w:cstheme="minorHAnsi"/>
+          <w:sz w:val="24"/>
+          <w:szCs w:val="24"/>
+        </w:rPr>
+        <w:t xml:space="preserve">then </w:t>
+      </w:r>
+      <w:r>
+        <w:rPr>
+          <w:rFonts w:cstheme="minorHAnsi"/>
+          <w:sz w:val="24"/>
+          <w:szCs w:val="24"/>
+        </w:rPr>
+        <w:t xml:space="preserve">multiply that vector by 2, which would output 2, 4, 6, 8, etc. This would be much more efficient than computing each element separately as 1 * 2, 2 * 2, etc. Overall, vectorization is an excellent time-saving skill in R and helps increase code efficiency and conciseness. </w:t>
+      </w:r>
+    </w:p>
+    <w:p>
+      <w:pPr>
+        <w:rPr>
+          <w:rFonts w:cstheme="minorHAnsi"/>
+          <w:sz w:val="24"/>
+          <w:szCs w:val="24"/>
+        </w:rPr>
+      </w:pPr>
+      <w:r>
+        <w:rPr>
+          <w:rFonts w:cstheme="minorHAnsi"/>
+          <w:sz w:val="24"/>
+          <w:szCs w:val="24"/>
+        </w:rPr>
+        <w:t xml:space="preserve">Sources: </w:t>
+      </w:r>
+    </w:p>
+    <w:p>
+      <w:pPr>
+        <w:pStyle w:val="NormalWeb"/>
+        <w:ind w:left="567" w:hanging="567"/>
+        <w:rPr>
+          <w:rFonts w:asciiTheme="minorHAnsi" w:hAnsiTheme="minorHAnsi" w:cstheme="minorHAnsi"/>
+        </w:rPr>
+      </w:pPr>
+      <w:r>
+        <w:rPr>
+          <w:rFonts w:asciiTheme="minorHAnsi" w:hAnsiTheme="minorHAnsi" w:cstheme="minorHAnsi"/>
+        </w:rPr>
+        <w:t>Yale University. (n.d.). R for Novices: Vectorization. https://docs.ycrc.yale.edu/r-novice-gapminder/09-vectorization/#:~:text=Most%20of%20R’s%20functions%20</w:t>
+      </w:r>
+      <w:proofErr w:type="gramStart"/>
+      <w:r>
+        <w:rPr>
+          <w:rFonts w:asciiTheme="minorHAnsi" w:hAnsiTheme="minorHAnsi" w:cstheme="minorHAnsi"/>
+        </w:rPr>
+        <w:t>are,read</w:t>
+      </w:r>
+      <w:proofErr w:type="gramEnd"/>
+      <w:r>
+        <w:rPr>
+          <w:rFonts w:asciiTheme="minorHAnsi" w:hAnsiTheme="minorHAnsi" w:cstheme="minorHAnsi"/>
+        </w:rPr>
+        <w:t xml:space="preserve">%2C%20and%20less%20error%20prone. </w:t>
+      </w:r>
+    </w:p>
+    <w:p>
+      <w:pPr>
+        <w:rPr>
+          <w:sz w:val="24"/>
+          <w:szCs w:val="24"/>
+        </w:rPr>
+      </w:pPr>
     </w:p>
     <w:sectPr>
       <w:pgSz w:w="12240" w:h="15840"/>
@@ -473,7 +624,6 @@
   <w:style w:type="character" w:default="1" w:styleId="DefaultParagraphFont">
     <w:name w:val="Default Paragraph Font"/>
     <w:uiPriority w:val="1"/>
-    <w:semiHidden/>
     <w:unhideWhenUsed/>
   </w:style>
   <w:style w:type="table" w:default="1" w:styleId="TableNormal">
@@ -496,6 +646,22 @@
     <w:uiPriority w:val="99"/>
     <w:semiHidden/>
     <w:unhideWhenUsed/>
+  </w:style>
+  <w:style w:type="paragraph" w:styleId="NormalWeb">
+    <w:name w:val="Normal (Web)"/>
+    <w:basedOn w:val="Normal"/>
+    <w:uiPriority w:val="99"/>
+    <w:semiHidden/>
+    <w:unhideWhenUsed/>
+    <w:rsid w:val="00A00FF5"/>
+    <w:pPr>
+      <w:spacing w:before="100" w:beforeAutospacing="1" w:after="100" w:afterAutospacing="1" w:line="240" w:lineRule="auto"/>
+    </w:pPr>
+    <w:rPr>
+      <w:rFonts w:ascii="Times New Roman" w:eastAsia="Times New Roman" w:hAnsi="Times New Roman" w:cs="Times New Roman"/>
+      <w:sz w:val="24"/>
+      <w:szCs w:val="24"/>
+    </w:rPr>
   </w:style>
 </w:styles>
 </file>

</xml_diff>